<commit_message>
Add RU translation and fix media for Firmengrundsaetze
</commit_message>
<xml_diff>
--- a/wwwroot/learn/firmen/firmengrundsaetze.docx
+++ b/wwwroot/learn/firmen/firmengrundsaetze.docx
@@ -18,6 +18,14 @@
         <w:spacing w:after="0" w:before="0"/>
       </w:pPr>
       <w:r>
+        <w:t>Прежде чем компания сможет по-настоящему начать деятельность, она должна учитывать принципы фирмы.</w:t>
+      </w:r>
+    </w:p>
+    <w:p>
+      <w:pPr>
+        <w:spacing w:after="0" w:before="0"/>
+      </w:pPr>
+      <w:r>
         <w:t>──────────</w:t>
       </w:r>
     </w:p>
@@ -37,6 +45,14 @@
         <w:spacing w:after="0" w:before="0"/>
       </w:pPr>
       <w:r>
+        <w:t>Что это значит, ты узнаешь сейчас.</w:t>
+      </w:r>
+    </w:p>
+    <w:p>
+      <w:pPr>
+        <w:spacing w:after="0" w:before="0"/>
+      </w:pPr>
+      <w:r>
         <w:t>──────────</w:t>
       </w:r>
     </w:p>
@@ -56,6 +72,14 @@
         <w:spacing w:after="0" w:before="0"/>
       </w:pPr>
       <w:r>
+        <w:t>Предположим, ты открываешь пекарню.</w:t>
+      </w:r>
+    </w:p>
+    <w:p>
+      <w:pPr>
+        <w:spacing w:after="0" w:before="0"/>
+      </w:pPr>
+      <w:r>
         <w:t>──────────</w:t>
       </w:r>
     </w:p>
@@ -75,6 +99,14 @@
         <w:spacing w:after="0" w:before="0"/>
       </w:pPr>
       <w:r>
+        <w:t>Назовём её «Гольдкрусте».</w:t>
+      </w:r>
+    </w:p>
+    <w:p>
+      <w:pPr>
+        <w:spacing w:after="0" w:before="0"/>
+      </w:pPr>
+      <w:r>
         <w:t>──────────</w:t>
       </w:r>
     </w:p>
@@ -94,6 +126,14 @@
         <w:spacing w:after="0" w:before="0"/>
       </w:pPr>
       <w:r>
+        <w:t>У тебя идеальный рецепт хрустящего хлеба, команда в восторге, и ты готов стартовать.</w:t>
+      </w:r>
+    </w:p>
+    <w:p>
+      <w:pPr>
+        <w:spacing w:after="0" w:before="0"/>
+      </w:pPr>
+      <w:r>
         <w:t>──────────</w:t>
       </w:r>
     </w:p>
@@ -113,6 +153,14 @@
         <w:spacing w:after="0" w:before="0"/>
       </w:pPr>
       <w:r>
+        <w:t>Но затем возникает вопрос: может ли твоя пекарня вообще носить это название?</w:t>
+      </w:r>
+    </w:p>
+    <w:p>
+      <w:pPr>
+        <w:spacing w:after="0" w:before="0"/>
+      </w:pPr>
+      <w:r>
         <w:t>──────────</w:t>
       </w:r>
     </w:p>
@@ -132,6 +180,14 @@
         <w:spacing w:after="0" w:before="0"/>
       </w:pPr>
       <w:r>
+        <w:t>Здесь вступают в силу принципы фирмы.</w:t>
+      </w:r>
+    </w:p>
+    <w:p>
+      <w:pPr>
+        <w:spacing w:after="0" w:before="0"/>
+      </w:pPr>
+      <w:r>
         <w:t>──────────</w:t>
       </w:r>
     </w:p>
@@ -151,6 +207,14 @@
         <w:spacing w:after="0" w:before="0"/>
       </w:pPr>
       <w:r>
+        <w:t>Они закреплены в Торговом кодексе и определяют, какое название может носить компания.</w:t>
+      </w:r>
+    </w:p>
+    <w:p>
+      <w:pPr>
+        <w:spacing w:after="0" w:before="0"/>
+      </w:pPr>
+      <w:r>
         <w:t>──────────</w:t>
       </w:r>
     </w:p>
@@ -170,6 +234,14 @@
         <w:spacing w:after="0" w:before="0"/>
       </w:pPr>
       <w:r>
+        <w:t>Ведь фирменное название — визитная карточка твоего бизнеса.</w:t>
+      </w:r>
+    </w:p>
+    <w:p>
+      <w:pPr>
+        <w:spacing w:after="0" w:before="0"/>
+      </w:pPr>
+      <w:r>
         <w:t>──────────</w:t>
       </w:r>
     </w:p>
@@ -189,6 +261,14 @@
         <w:spacing w:after="0" w:before="0"/>
       </w:pPr>
       <w:r>
+        <w:t>Оно должно быть серьёзным и юридически безупречным.</w:t>
+      </w:r>
+    </w:p>
+    <w:p>
+      <w:pPr>
+        <w:spacing w:after="0" w:before="0"/>
+      </w:pPr>
+      <w:r>
         <w:t>──────────</w:t>
       </w:r>
     </w:p>
@@ -208,6 +288,14 @@
         <w:spacing w:after="0" w:before="0"/>
       </w:pPr>
       <w:r>
+        <w:t>Для клиентов, поставщиков и органов власти.</w:t>
+      </w:r>
+    </w:p>
+    <w:p>
+      <w:pPr>
+        <w:spacing w:after="0" w:before="0"/>
+      </w:pPr>
+      <w:r>
         <w:t>──────────</w:t>
       </w:r>
     </w:p>
@@ -227,6 +315,14 @@
         <w:spacing w:after="0" w:before="0"/>
       </w:pPr>
       <w:r>
+        <w:t>Чтобы это было обеспечено, существует пять принципов фирмы.</w:t>
+      </w:r>
+    </w:p>
+    <w:p>
+      <w:pPr>
+        <w:spacing w:after="0" w:before="0"/>
+      </w:pPr>
+      <w:r>
         <w:t>──────────</w:t>
       </w:r>
     </w:p>
@@ -246,6 +342,14 @@
         <w:spacing w:after="0" w:before="0"/>
       </w:pPr>
       <w:r>
+        <w:t>Начнём с первого принципа — принципа истинности фирменного наименования.</w:t>
+      </w:r>
+    </w:p>
+    <w:p>
+      <w:pPr>
+        <w:spacing w:after="0" w:before="0"/>
+      </w:pPr>
+      <w:r>
         <w:t>──────────</w:t>
       </w:r>
     </w:p>
@@ -265,6 +369,14 @@
         <w:spacing w:after="0" w:before="0"/>
       </w:pPr>
       <w:r>
+        <w:t>Как мастер‑пекарь ты гордишься своей пекарней и хочешь, чтобы она выглядела немного крупнее.</w:t>
+      </w:r>
+    </w:p>
+    <w:p>
+      <w:pPr>
+        <w:spacing w:after="0" w:before="0"/>
+      </w:pPr>
+      <w:r>
         <w:t>──────────</w:t>
       </w:r>
     </w:p>
@@ -284,6 +396,14 @@
         <w:spacing w:after="0" w:before="0"/>
       </w:pPr>
       <w:r>
+        <w:t>Поэтому ты придумываешь новые названия.</w:t>
+      </w:r>
+    </w:p>
+    <w:p>
+      <w:pPr>
+        <w:spacing w:after="0" w:before="0"/>
+      </w:pPr>
+      <w:r>
         <w:t>──────────</w:t>
       </w:r>
     </w:p>
@@ -303,18 +423,7 @@
         <w:spacing w:after="0" w:before="0"/>
       </w:pPr>
       <w:r>
-        <w:t>──────────</w:t>
-      </w:r>
-    </w:p>
-    <w:p>
-      <w:pPr>
-        <w:spacing w:after="0" w:before="0"/>
-      </w:pPr>
-      <w:r>
-        <w:rPr>
-          <w:b/>
-        </w:rPr>
-        <w:t>Oder vielleicht sogar Dr.</w:t>
+        <w:t>«Гольдкрусте — крупная пекарня GmbH».</w:t>
       </w:r>
     </w:p>
     <w:p>
@@ -333,7 +442,15 @@
         <w:rPr>
           <w:b/>
         </w:rPr>
-        <w:t>Mellas Feinkostbäckerei.</w:t>
+        <w:t>Oder vielleicht sogar Dr. Mellas Feinkostbäckerei.</w:t>
+      </w:r>
+    </w:p>
+    <w:p>
+      <w:pPr>
+        <w:spacing w:after="0" w:before="0"/>
+      </w:pPr>
+      <w:r>
+        <w:t>Или даже «Доктор Мелла — деликатесная пекарня».</w:t>
       </w:r>
     </w:p>
     <w:p>
@@ -360,6 +477,14 @@
         <w:spacing w:after="0" w:before="0"/>
       </w:pPr>
       <w:r>
+        <w:t>Звучит профессионально, но это недопустимо.</w:t>
+      </w:r>
+    </w:p>
+    <w:p>
+      <w:pPr>
+        <w:spacing w:after="0" w:before="0"/>
+      </w:pPr>
+      <w:r>
         <w:t>──────────</w:t>
       </w:r>
     </w:p>
@@ -379,6 +504,14 @@
         <w:spacing w:after="0" w:before="0"/>
       </w:pPr>
       <w:r>
+        <w:t>Здесь действует принцип истинности фирменного наименования.</w:t>
+      </w:r>
+    </w:p>
+    <w:p>
+      <w:pPr>
+        <w:spacing w:after="0" w:before="0"/>
+      </w:pPr>
+      <w:r>
         <w:t>──────────</w:t>
       </w:r>
     </w:p>
@@ -398,6 +531,14 @@
         <w:spacing w:after="0" w:before="0"/>
       </w:pPr>
       <w:r>
+        <w:t>Он закреплён в §18 HGB и гарантирует, что название не вводит клиентов или партнёров в заблуждение.</w:t>
+      </w:r>
+    </w:p>
+    <w:p>
+      <w:pPr>
+        <w:spacing w:after="0" w:before="0"/>
+      </w:pPr>
+      <w:r>
         <w:t>──────────</w:t>
       </w:r>
     </w:p>
@@ -417,6 +558,14 @@
         <w:spacing w:after="0" w:before="0"/>
       </w:pPr>
       <w:r>
+        <w:t>Название должно соответствовать деятельности и не содержать ложных сведений.</w:t>
+      </w:r>
+    </w:p>
+    <w:p>
+      <w:pPr>
+        <w:spacing w:after="0" w:before="0"/>
+      </w:pPr>
+      <w:r>
         <w:t>──────────</w:t>
       </w:r>
     </w:p>
@@ -436,6 +585,14 @@
         <w:spacing w:after="0" w:before="0"/>
       </w:pPr>
       <w:r>
+        <w:t>Поэтому сельская пекарня не может называться крупной, а приписка GmbH допустима лишь если владелец действительно ведёт GmbH.</w:t>
+      </w:r>
+    </w:p>
+    <w:p>
+      <w:pPr>
+        <w:spacing w:after="0" w:before="0"/>
+      </w:pPr>
+      <w:r>
         <w:t>──────────</w:t>
       </w:r>
     </w:p>
@@ -455,18 +612,7 @@
         <w:spacing w:after="0" w:before="0"/>
       </w:pPr>
       <w:r>
-        <w:t>──────────</w:t>
-      </w:r>
-    </w:p>
-    <w:p>
-      <w:pPr>
-        <w:spacing w:after="0" w:before="0"/>
-      </w:pPr>
-      <w:r>
-        <w:rPr>
-          <w:b/>
-        </w:rPr>
-        <w:t>Der Name Dr.</w:t>
+        <w:t>Также нельзя использовать академические титулы, которыми владелец не обладает.</w:t>
       </w:r>
     </w:p>
     <w:p>
@@ -485,7 +631,15 @@
         <w:rPr>
           <w:b/>
         </w:rPr>
-        <w:t>Mellas Feinkostbäckerei fällt also ebenfalls weg.</w:t>
+        <w:t>Der Name Dr. Mellas Feinkostbäckerei fällt also ebenfalls weg.</w:t>
+      </w:r>
+    </w:p>
+    <w:p>
+      <w:pPr>
+        <w:spacing w:after="0" w:before="0"/>
+      </w:pPr>
+      <w:r>
+        <w:t>Следовательно, название «Доктор Мелла — деликатесная пекарня» тоже отпадает.</w:t>
       </w:r>
     </w:p>
     <w:p>
@@ -512,6 +666,14 @@
         <w:spacing w:after="0" w:before="0"/>
       </w:pPr>
       <w:r>
+        <w:t>Но если пекарня действительно успешна и у тебя есть GmbH, ты можешь указать это в названии.</w:t>
+      </w:r>
+    </w:p>
+    <w:p>
+      <w:pPr>
+        <w:spacing w:after="0" w:before="0"/>
+      </w:pPr>
+      <w:r>
         <w:t>──────────</w:t>
       </w:r>
     </w:p>
@@ -531,6 +693,14 @@
         <w:spacing w:after="0" w:before="0"/>
       </w:pPr>
       <w:r>
+        <w:t>Однако как у GmbH появляется ещё одно требование.</w:t>
+      </w:r>
+    </w:p>
+    <w:p>
+      <w:pPr>
+        <w:spacing w:after="0" w:before="0"/>
+      </w:pPr>
+      <w:r>
         <w:t>──────────</w:t>
       </w:r>
     </w:p>
@@ -550,6 +720,14 @@
         <w:spacing w:after="0" w:before="0"/>
       </w:pPr>
       <w:r>
+        <w:t>Запись в торговом реестре.</w:t>
+      </w:r>
+    </w:p>
+    <w:p>
+      <w:pPr>
+        <w:spacing w:after="0" w:before="0"/>
+      </w:pPr>
+      <w:r>
         <w:t>──────────</w:t>
       </w:r>
     </w:p>
@@ -569,6 +747,14 @@
         <w:spacing w:after="0" w:before="0"/>
       </w:pPr>
       <w:r>
+        <w:t>Но почему это нужно?</w:t>
+      </w:r>
+    </w:p>
+    <w:p>
+      <w:pPr>
+        <w:spacing w:after="0" w:before="0"/>
+      </w:pPr>
+      <w:r>
         <w:t>──────────</w:t>
       </w:r>
     </w:p>
@@ -588,6 +774,14 @@
         <w:spacing w:after="0" w:before="0"/>
       </w:pPr>
       <w:r>
+        <w:t>Из‑за принципа публичности фирмы.</w:t>
+      </w:r>
+    </w:p>
+    <w:p>
+      <w:pPr>
+        <w:spacing w:after="0" w:before="0"/>
+      </w:pPr>
+      <w:r>
         <w:t>──────────</w:t>
       </w:r>
     </w:p>
@@ -607,6 +801,14 @@
         <w:spacing w:after="0" w:before="0"/>
       </w:pPr>
       <w:r>
+        <w:t>Согласно §29 HGB компания должна быть официально зарегистрирована и легко проверяема.</w:t>
+      </w:r>
+    </w:p>
+    <w:p>
+      <w:pPr>
+        <w:spacing w:after="0" w:before="0"/>
+      </w:pPr>
+      <w:r>
         <w:t>──────────</w:t>
       </w:r>
     </w:p>
@@ -626,6 +828,14 @@
         <w:spacing w:after="0" w:before="0"/>
       </w:pPr>
       <w:r>
+        <w:t>В торговом реестре клиенты и партнёры находят важную информацию, такую как местонахождение, владельца и правовую форму.</w:t>
+      </w:r>
+    </w:p>
+    <w:p>
+      <w:pPr>
+        <w:spacing w:after="0" w:before="0"/>
+      </w:pPr>
+      <w:r>
         <w:t>──────────</w:t>
       </w:r>
     </w:p>
@@ -645,6 +855,14 @@
         <w:spacing w:after="0" w:before="0"/>
       </w:pPr>
       <w:r>
+        <w:t>Так они могут убедиться, что твоя пекарня действительно существует, прежде чем вести с тобой дела.</w:t>
+      </w:r>
+    </w:p>
+    <w:p>
+      <w:pPr>
+        <w:spacing w:after="0" w:before="0"/>
+      </w:pPr>
+      <w:r>
         <w:t>──────────</w:t>
       </w:r>
     </w:p>
@@ -664,6 +882,14 @@
         <w:spacing w:after="0" w:before="0"/>
       </w:pPr>
       <w:r>
+        <w:t>Кроме того, по §37a HGB ты обязан указывать полное фирменное название на счетах, электронных письмах и другой деловой переписке.</w:t>
+      </w:r>
+    </w:p>
+    <w:p>
+      <w:pPr>
+        <w:spacing w:after="0" w:before="0"/>
+      </w:pPr>
+      <w:r>
         <w:t>──────────</w:t>
       </w:r>
     </w:p>
@@ -683,6 +909,14 @@
         <w:spacing w:after="0" w:before="0"/>
       </w:pPr>
       <w:r>
+        <w:t>Так партнёры знают, с кем имеют дело.</w:t>
+      </w:r>
+    </w:p>
+    <w:p>
+      <w:pPr>
+        <w:spacing w:after="0" w:before="0"/>
+      </w:pPr>
+      <w:r>
         <w:t>──────────</w:t>
       </w:r>
     </w:p>
@@ -702,6 +936,14 @@
         <w:spacing w:after="0" w:before="0"/>
       </w:pPr>
       <w:r>
+        <w:t>После этого твоя пекарня начинает процветать.</w:t>
+      </w:r>
+    </w:p>
+    <w:p>
+      <w:pPr>
+        <w:spacing w:after="0" w:before="0"/>
+      </w:pPr>
+      <w:r>
         <w:t>──────────</w:t>
       </w:r>
     </w:p>
@@ -721,6 +963,14 @@
         <w:spacing w:after="0" w:before="0"/>
       </w:pPr>
       <w:r>
+        <w:t>Но однажды ты, как мастер‑пекарь, хочешь уйти на заслуженный отдых, и твою дочь должна принять бизнес.</w:t>
+      </w:r>
+    </w:p>
+    <w:p>
+      <w:pPr>
+        <w:spacing w:after="0" w:before="0"/>
+      </w:pPr>
+      <w:r>
         <w:t>──────────</w:t>
       </w:r>
     </w:p>
@@ -740,6 +990,14 @@
         <w:spacing w:after="0" w:before="0"/>
       </w:pPr>
       <w:r>
+        <w:t>Нужно ли ей выбрать новое название?</w:t>
+      </w:r>
+    </w:p>
+    <w:p>
+      <w:pPr>
+        <w:spacing w:after="0" w:before="0"/>
+      </w:pPr>
+      <w:r>
         <w:t>──────────</w:t>
       </w:r>
     </w:p>
@@ -759,6 +1017,14 @@
         <w:spacing w:after="0" w:before="0"/>
       </w:pPr>
       <w:r>
+        <w:t>К счастью, нет.</w:t>
+      </w:r>
+    </w:p>
+    <w:p>
+      <w:pPr>
+        <w:spacing w:after="0" w:before="0"/>
+      </w:pPr>
+      <w:r>
         <w:t>──────────</w:t>
       </w:r>
     </w:p>
@@ -778,6 +1044,14 @@
         <w:spacing w:after="0" w:before="0"/>
       </w:pPr>
       <w:r>
+        <w:t>Здесь действует принцип устойчивости фирмы.</w:t>
+      </w:r>
+    </w:p>
+    <w:p>
+      <w:pPr>
+        <w:spacing w:after="0" w:before="0"/>
+      </w:pPr>
+      <w:r>
         <w:t>──────────</w:t>
       </w:r>
     </w:p>
@@ -797,6 +1071,14 @@
         <w:spacing w:after="0" w:before="0"/>
       </w:pPr>
       <w:r>
+        <w:t>Он позволяет сохранять название даже при смене владельца.</w:t>
+      </w:r>
+    </w:p>
+    <w:p>
+      <w:pPr>
+        <w:spacing w:after="0" w:before="0"/>
+      </w:pPr>
+      <w:r>
         <w:t>──────────</w:t>
       </w:r>
     </w:p>
@@ -816,6 +1098,14 @@
         <w:spacing w:after="0" w:before="0"/>
       </w:pPr>
       <w:r>
+        <w:t>Это не только практично, потому что исчезает масса бумажной волокиты, но и разумно.</w:t>
+      </w:r>
+    </w:p>
+    <w:p>
+      <w:pPr>
+        <w:spacing w:after="0" w:before="0"/>
+      </w:pPr>
+      <w:r>
         <w:t>──────────</w:t>
       </w:r>
     </w:p>
@@ -835,6 +1125,14 @@
         <w:spacing w:after="0" w:before="0"/>
       </w:pPr>
       <w:r>
+        <w:t>Клиенты сохраняют привычное имя, и не возникает лишней путаницы или потери оборота.</w:t>
+      </w:r>
+    </w:p>
+    <w:p>
+      <w:pPr>
+        <w:spacing w:after="0" w:before="0"/>
+      </w:pPr>
+      <w:r>
         <w:t>──────────</w:t>
       </w:r>
     </w:p>
@@ -854,6 +1152,14 @@
         <w:spacing w:after="0" w:before="0"/>
       </w:pPr>
       <w:r>
+        <w:t>Твоя дочь может и дальше пользоваться хорошей репутацией пекарни.</w:t>
+      </w:r>
+    </w:p>
+    <w:p>
+      <w:pPr>
+        <w:spacing w:after="0" w:before="0"/>
+      </w:pPr>
+      <w:r>
         <w:t>──────────</w:t>
       </w:r>
     </w:p>
@@ -873,6 +1179,14 @@
         <w:spacing w:after="0" w:before="0"/>
       </w:pPr>
       <w:r>
+        <w:t>Но что, если рядом открывается новая пекарня с очень похожим названием?</w:t>
+      </w:r>
+    </w:p>
+    <w:p>
+      <w:pPr>
+        <w:spacing w:after="0" w:before="0"/>
+      </w:pPr>
+      <w:r>
         <w:t>──────────</w:t>
       </w:r>
     </w:p>
@@ -892,6 +1206,14 @@
         <w:spacing w:after="0" w:before="0"/>
       </w:pPr>
       <w:r>
+        <w:t>Однажды действительно открывается новая пекарня за углом с названием «Гольд, Крусте и Ко».</w:t>
+      </w:r>
+    </w:p>
+    <w:p>
+      <w:pPr>
+        <w:spacing w:after="0" w:before="0"/>
+      </w:pPr>
+      <w:r>
         <w:t>──────────</w:t>
       </w:r>
     </w:p>
@@ -911,6 +1233,14 @@
         <w:spacing w:after="0" w:before="0"/>
       </w:pPr>
       <w:r>
+        <w:t>Это разрешено?</w:t>
+      </w:r>
+    </w:p>
+    <w:p>
+      <w:pPr>
+        <w:spacing w:after="0" w:before="0"/>
+      </w:pPr>
+      <w:r>
         <w:t>──────────</w:t>
       </w:r>
     </w:p>
@@ -930,6 +1260,14 @@
         <w:spacing w:after="0" w:before="0"/>
       </w:pPr>
       <w:r>
+        <w:t>Нет.</w:t>
+      </w:r>
+    </w:p>
+    <w:p>
+      <w:pPr>
+        <w:spacing w:after="0" w:before="0"/>
+      </w:pPr>
+      <w:r>
         <w:t>──────────</w:t>
       </w:r>
     </w:p>
@@ -949,6 +1287,14 @@
         <w:spacing w:after="0" w:before="0"/>
       </w:pPr>
       <w:r>
+        <w:t>Согласно принципу различимости фирм название должно заметно отличаться от существующих компаний в том же месте.</w:t>
+      </w:r>
+    </w:p>
+    <w:p>
+      <w:pPr>
+        <w:spacing w:after="0" w:before="0"/>
+      </w:pPr>
+      <w:r>
         <w:t>──────────</w:t>
       </w:r>
     </w:p>
@@ -968,6 +1314,14 @@
         <w:spacing w:after="0" w:before="0"/>
       </w:pPr>
       <w:r>
+        <w:t>Иначе клиенты могут случайно купить в неправильном магазине.</w:t>
+      </w:r>
+    </w:p>
+    <w:p>
+      <w:pPr>
+        <w:spacing w:after="0" w:before="0"/>
+      </w:pPr>
+      <w:r>
         <w:t>──────────</w:t>
       </w:r>
     </w:p>
@@ -987,6 +1341,14 @@
         <w:spacing w:after="0" w:before="0"/>
       </w:pPr>
       <w:r>
+        <w:t>Или органы власти могут отправить заказы, счета или даже напоминания не той фирме.</w:t>
+      </w:r>
+    </w:p>
+    <w:p>
+      <w:pPr>
+        <w:spacing w:after="0" w:before="0"/>
+      </w:pPr>
+      <w:r>
         <w:t>──────────</w:t>
       </w:r>
     </w:p>
@@ -1006,18 +1368,7 @@
         <w:spacing w:after="0" w:before="0"/>
       </w:pPr>
       <w:r>
-        <w:t>──────────</w:t>
-      </w:r>
-    </w:p>
-    <w:p>
-      <w:pPr>
-        <w:spacing w:after="0" w:before="0"/>
-      </w:pPr>
-      <w:r>
-        <w:rPr>
-          <w:b/>
-        </w:rPr>
-        <w:t>Gold, Kruste und Co.</w:t>
+        <w:t>Так что можешь быть спокоен.</w:t>
       </w:r>
     </w:p>
     <w:p>
@@ -1036,7 +1387,15 @@
         <w:rPr>
           <w:b/>
         </w:rPr>
-        <w:t>ist zu ähnlich und das Handelsregister würde den Namen nicht zulassen.</w:t>
+        <w:t>Gold, Kruste und Co. ist zu ähnlich und das Handelsregister würde den Namen nicht zulassen.</w:t>
+      </w:r>
+    </w:p>
+    <w:p>
+      <w:pPr>
+        <w:spacing w:after="0" w:before="0"/>
+      </w:pPr>
+      <w:r>
+        <w:t>«Гольд, Крусте и Ко» слишком похоже, и торговый реестр такое название не допустит.</w:t>
       </w:r>
     </w:p>
     <w:p>
@@ -1063,6 +1422,14 @@
         <w:spacing w:after="0" w:before="0"/>
       </w:pPr>
       <w:r>
+        <w:t>А вот новая пекарня с названием «Пекарня Мюллера» была бы полностью допустима.</w:t>
+      </w:r>
+    </w:p>
+    <w:p>
+      <w:pPr>
+        <w:spacing w:after="0" w:before="0"/>
+      </w:pPr>
+      <w:r>
         <w:t>──────────</w:t>
       </w:r>
     </w:p>
@@ -1082,6 +1449,14 @@
         <w:spacing w:after="0" w:before="0"/>
       </w:pPr>
       <w:r>
+        <w:t>Из‑за успеха твоей пекарни ты хочешь открыть ещё филиалы с названиями «Мейстерс», «Крусте» и «Сладкий грех».</w:t>
+      </w:r>
+    </w:p>
+    <w:p>
+      <w:pPr>
+        <w:spacing w:after="0" w:before="0"/>
+      </w:pPr>
+      <w:r>
         <w:t>──────────</w:t>
       </w:r>
     </w:p>
@@ -1101,6 +1476,14 @@
         <w:spacing w:after="0" w:before="0"/>
       </w:pPr>
       <w:r>
+        <w:t>Звучит креативно, но это запрещено.</w:t>
+      </w:r>
+    </w:p>
+    <w:p>
+      <w:pPr>
+        <w:spacing w:after="0" w:before="0"/>
+      </w:pPr>
+      <w:r>
         <w:t>──────────</w:t>
       </w:r>
     </w:p>
@@ -1120,6 +1503,14 @@
         <w:spacing w:after="0" w:before="0"/>
       </w:pPr>
       <w:r>
+        <w:t>Согласно принципу единства фирмы в §17 HGB компания не может иметь несколько разных фирменных названий.</w:t>
+      </w:r>
+    </w:p>
+    <w:p>
+      <w:pPr>
+        <w:spacing w:after="0" w:before="0"/>
+      </w:pPr>
+      <w:r>
         <w:t>──────────</w:t>
       </w:r>
     </w:p>
@@ -1139,6 +1530,14 @@
         <w:spacing w:after="0" w:before="0"/>
       </w:pPr>
       <w:r>
+        <w:t>Так никто не путается.</w:t>
+      </w:r>
+    </w:p>
+    <w:p>
+      <w:pPr>
+        <w:spacing w:after="0" w:before="0"/>
+      </w:pPr>
+      <w:r>
         <w:t>──────────</w:t>
       </w:r>
     </w:p>
@@ -1158,6 +1557,14 @@
         <w:spacing w:after="0" w:before="0"/>
       </w:pPr>
       <w:r>
+        <w:t>Клиенты знают, с кем ведут дела, а налоговая может правильно сопоставлять важные документы, такие как налоговые и бухгалтерские.</w:t>
+      </w:r>
+    </w:p>
+    <w:p>
+      <w:pPr>
+        <w:spacing w:after="0" w:before="0"/>
+      </w:pPr>
+      <w:r>
         <w:t>──────────</w:t>
       </w:r>
     </w:p>
@@ -1177,18 +1584,7 @@
         <w:spacing w:after="0" w:before="0"/>
       </w:pPr>
       <w:r>
-        <w:t>──────────</w:t>
-      </w:r>
-    </w:p>
-    <w:p>
-      <w:pPr>
-        <w:spacing w:after="0" w:before="0"/>
-      </w:pPr>
-      <w:r>
-        <w:rPr>
-          <w:b/>
-        </w:rPr>
-        <w:t>Prima!</w:t>
+        <w:t>Это означает, что ты можешь открывать филиалы только под названием «Гольдкрусте».</w:t>
       </w:r>
     </w:p>
     <w:p>
@@ -1207,7 +1603,15 @@
         <w:rPr>
           <w:b/>
         </w:rPr>
-        <w:t>Neben dem richtigen Namen ist auch die Wahl der richtigen Betriebsform wichtig.</w:t>
+        <w:t>Prima! Neben dem richtigen Namen ist auch die Wahl der richtigen Betriebsform wichtig.</w:t>
+      </w:r>
+    </w:p>
+    <w:p>
+      <w:pPr>
+        <w:spacing w:after="0" w:before="0"/>
+      </w:pPr>
+      <w:r>
+        <w:t>Отлично! Помимо правильного названия, важен и выбор правильной организационно‑правовой формы.</w:t>
       </w:r>
     </w:p>
     <w:p>
@@ -1227,6 +1631,14 @@
           <w:b/>
         </w:rPr>
         <w:t>Welche Formen es gibt, zeigen wir dir hier im Video.</w:t>
+      </w:r>
+    </w:p>
+    <w:p>
+      <w:pPr>
+        <w:spacing w:after="0" w:before="0"/>
+      </w:pPr>
+      <w:r>
+        <w:t>Какие формы существуют, мы покажем в этом видео.</w:t>
       </w:r>
     </w:p>
     <w:sectPr>

</xml_diff>